<commit_message>
Update docu. diario, gantt
</commit_message>
<xml_diff>
--- a/3_Documentazione/Documentazione SlimeAndGuns.docx
+++ b/3_Documentazione/Documentazione SlimeAndGuns.docx
@@ -29,7 +29,20 @@
           <w:lang w:val="it-CH"/>
         </w:rPr>
         <w:br/>
-        <w:t>Slime And Guns</w:t>
+      </w:r>
+      <w:proofErr w:type="spellStart"/>
+      <w:r>
+        <w:rPr>
+          <w:lang w:val="it-CH"/>
+        </w:rPr>
+        <w:t>Slime</w:t>
+      </w:r>
+      <w:proofErr w:type="spellEnd"/>
+      <w:r>
+        <w:rPr>
+          <w:lang w:val="it-CH"/>
+        </w:rPr>
+        <w:t xml:space="preserve"> And Guns</w:t>
       </w:r>
     </w:p>
     <w:p>
@@ -2866,7 +2879,31 @@
         </w:numPr>
       </w:pPr>
       <w:r>
-        <w:t>Programmatori: Huynh Anh Nguyen, Sofia Niederhauser, Lukas Moro, Alexander Mascaro</w:t>
+        <w:t xml:space="preserve">Programmatori: </w:t>
+      </w:r>
+      <w:proofErr w:type="spellStart"/>
+      <w:r>
+        <w:t>Huynh</w:t>
+      </w:r>
+      <w:proofErr w:type="spellEnd"/>
+      <w:r>
+        <w:t xml:space="preserve"> </w:t>
+      </w:r>
+      <w:proofErr w:type="spellStart"/>
+      <w:r>
+        <w:t>Anh</w:t>
+      </w:r>
+      <w:proofErr w:type="spellEnd"/>
+      <w:r>
+        <w:t xml:space="preserve"> Nguyen, Sofia </w:t>
+      </w:r>
+      <w:proofErr w:type="spellStart"/>
+      <w:r>
+        <w:t>Niederhauser</w:t>
+      </w:r>
+      <w:proofErr w:type="spellEnd"/>
+      <w:r>
+        <w:t>, Lukas Moro, Alexander Mascaro</w:t>
       </w:r>
     </w:p>
     <w:p>
@@ -3050,30 +3087,772 @@
           <w:lang w:val="fr-CH"/>
         </w:rPr>
       </w:pPr>
+      <w:proofErr w:type="spellStart"/>
       <w:r>
         <w:rPr>
           <w:i/>
         </w:rPr>
-        <w:t xml:space="preserve">As the size and complexity of today’s most modern computer chips increase, new techniques must be developed to effectively design and create Very </w:t>
-      </w:r>
+        <w:t>As</w:t>
+      </w:r>
+      <w:proofErr w:type="spellEnd"/>
       <w:r>
         <w:rPr>
           <w:i/>
         </w:rPr>
+        <w:t xml:space="preserve"> the size and </w:t>
+      </w:r>
+      <w:proofErr w:type="spellStart"/>
+      <w:r>
+        <w:rPr>
+          <w:i/>
+        </w:rPr>
+        <w:t>complexity</w:t>
+      </w:r>
+      <w:proofErr w:type="spellEnd"/>
+      <w:r>
+        <w:rPr>
+          <w:i/>
+        </w:rPr>
+        <w:t xml:space="preserve"> of </w:t>
+      </w:r>
+      <w:proofErr w:type="spellStart"/>
+      <w:r>
+        <w:rPr>
+          <w:i/>
+        </w:rPr>
+        <w:t>today’s</w:t>
+      </w:r>
+      <w:proofErr w:type="spellEnd"/>
+      <w:r>
+        <w:rPr>
+          <w:i/>
+        </w:rPr>
+        <w:t xml:space="preserve"> </w:t>
+      </w:r>
+      <w:proofErr w:type="spellStart"/>
+      <w:r>
+        <w:rPr>
+          <w:i/>
+        </w:rPr>
+        <w:t>most</w:t>
+      </w:r>
+      <w:proofErr w:type="spellEnd"/>
+      <w:r>
+        <w:rPr>
+          <w:i/>
+        </w:rPr>
+        <w:t xml:space="preserve"> </w:t>
+      </w:r>
+      <w:proofErr w:type="spellStart"/>
+      <w:r>
+        <w:rPr>
+          <w:i/>
+        </w:rPr>
+        <w:t>modern</w:t>
+      </w:r>
+      <w:proofErr w:type="spellEnd"/>
+      <w:r>
+        <w:rPr>
+          <w:i/>
+        </w:rPr>
+        <w:t xml:space="preserve"> computer chips </w:t>
+      </w:r>
+      <w:proofErr w:type="spellStart"/>
+      <w:r>
+        <w:rPr>
+          <w:i/>
+        </w:rPr>
+        <w:t>increase</w:t>
+      </w:r>
+      <w:proofErr w:type="spellEnd"/>
+      <w:r>
+        <w:rPr>
+          <w:i/>
+        </w:rPr>
+        <w:t xml:space="preserve">, new techniques must be </w:t>
+      </w:r>
+      <w:proofErr w:type="spellStart"/>
+      <w:r>
+        <w:rPr>
+          <w:i/>
+        </w:rPr>
+        <w:t>developed</w:t>
+      </w:r>
+      <w:proofErr w:type="spellEnd"/>
+      <w:r>
+        <w:rPr>
+          <w:i/>
+        </w:rPr>
+        <w:t xml:space="preserve"> to </w:t>
+      </w:r>
+      <w:proofErr w:type="spellStart"/>
+      <w:r>
+        <w:rPr>
+          <w:i/>
+        </w:rPr>
+        <w:t>effectively</w:t>
+      </w:r>
+      <w:proofErr w:type="spellEnd"/>
+      <w:r>
+        <w:rPr>
+          <w:i/>
+        </w:rPr>
+        <w:t xml:space="preserve"> design and create </w:t>
+      </w:r>
+      <w:proofErr w:type="spellStart"/>
+      <w:r>
+        <w:rPr>
+          <w:i/>
+        </w:rPr>
+        <w:t>Very</w:t>
+      </w:r>
+      <w:proofErr w:type="spellEnd"/>
+      <w:r>
+        <w:rPr>
+          <w:i/>
+        </w:rPr>
+        <w:t xml:space="preserve"> </w:t>
+      </w:r>
+      <w:r>
+        <w:rPr>
+          <w:i/>
+        </w:rPr>
         <w:t>Large-Scale</w:t>
       </w:r>
       <w:r>
         <w:rPr>
           <w:i/>
         </w:rPr>
-        <w:t xml:space="preserve"> Integration chips quickly. </w:t>
+        <w:t xml:space="preserve"> Integration chips </w:t>
+      </w:r>
+      <w:proofErr w:type="spellStart"/>
+      <w:r>
+        <w:rPr>
+          <w:i/>
+        </w:rPr>
+        <w:t>quickly</w:t>
+      </w:r>
+      <w:proofErr w:type="spellEnd"/>
+      <w:r>
+        <w:rPr>
+          <w:i/>
+        </w:rPr>
+        <w:t xml:space="preserve">. </w:t>
       </w:r>
       <w:r>
         <w:rPr>
           <w:i/>
           <w:lang w:val="fr-CH"/>
         </w:rPr>
-        <w:t>For this project, a new type of hardware compiler is created. This hardware compiler will read a C++ program, and physically design a suitable microprocessor intended for running that specific program. With this new and powerful compiler, it is possible to design anything from a small adder, to a microprocessor with millions of transistors. Designing new computer chips, such as the Pentium 4, can require dozens of engineers and months of time. With the help of this compiler, a single person could design such a large-scale microprocessor in just weeks.</w:t>
+        <w:t xml:space="preserve">For </w:t>
+      </w:r>
+      <w:proofErr w:type="spellStart"/>
+      <w:r>
+        <w:rPr>
+          <w:i/>
+          <w:lang w:val="fr-CH"/>
+        </w:rPr>
+        <w:t>this</w:t>
+      </w:r>
+      <w:proofErr w:type="spellEnd"/>
+      <w:r>
+        <w:rPr>
+          <w:i/>
+          <w:lang w:val="fr-CH"/>
+        </w:rPr>
+        <w:t xml:space="preserve"> </w:t>
+      </w:r>
+      <w:proofErr w:type="spellStart"/>
+      <w:r>
+        <w:rPr>
+          <w:i/>
+          <w:lang w:val="fr-CH"/>
+        </w:rPr>
+        <w:t>project</w:t>
+      </w:r>
+      <w:proofErr w:type="spellEnd"/>
+      <w:r>
+        <w:rPr>
+          <w:i/>
+          <w:lang w:val="fr-CH"/>
+        </w:rPr>
+        <w:t xml:space="preserve">, a new type of hardware compiler </w:t>
+      </w:r>
+      <w:proofErr w:type="spellStart"/>
+      <w:r>
+        <w:rPr>
+          <w:i/>
+          <w:lang w:val="fr-CH"/>
+        </w:rPr>
+        <w:t>is</w:t>
+      </w:r>
+      <w:proofErr w:type="spellEnd"/>
+      <w:r>
+        <w:rPr>
+          <w:i/>
+          <w:lang w:val="fr-CH"/>
+        </w:rPr>
+        <w:t xml:space="preserve"> </w:t>
+      </w:r>
+      <w:proofErr w:type="spellStart"/>
+      <w:r>
+        <w:rPr>
+          <w:i/>
+          <w:lang w:val="fr-CH"/>
+        </w:rPr>
+        <w:t>created</w:t>
+      </w:r>
+      <w:proofErr w:type="spellEnd"/>
+      <w:r>
+        <w:rPr>
+          <w:i/>
+          <w:lang w:val="fr-CH"/>
+        </w:rPr>
+        <w:t xml:space="preserve">. This hardware compiler </w:t>
+      </w:r>
+      <w:proofErr w:type="spellStart"/>
+      <w:r>
+        <w:rPr>
+          <w:i/>
+          <w:lang w:val="fr-CH"/>
+        </w:rPr>
+        <w:t>will</w:t>
+      </w:r>
+      <w:proofErr w:type="spellEnd"/>
+      <w:r>
+        <w:rPr>
+          <w:i/>
+          <w:lang w:val="fr-CH"/>
+        </w:rPr>
+        <w:t xml:space="preserve"> </w:t>
+      </w:r>
+      <w:proofErr w:type="spellStart"/>
+      <w:r>
+        <w:rPr>
+          <w:i/>
+          <w:lang w:val="fr-CH"/>
+        </w:rPr>
+        <w:t>read</w:t>
+      </w:r>
+      <w:proofErr w:type="spellEnd"/>
+      <w:r>
+        <w:rPr>
+          <w:i/>
+          <w:lang w:val="fr-CH"/>
+        </w:rPr>
+        <w:t xml:space="preserve"> a C++ program, and </w:t>
+      </w:r>
+      <w:proofErr w:type="spellStart"/>
+      <w:r>
+        <w:rPr>
+          <w:i/>
+          <w:lang w:val="fr-CH"/>
+        </w:rPr>
+        <w:t>physically</w:t>
+      </w:r>
+      <w:proofErr w:type="spellEnd"/>
+      <w:r>
+        <w:rPr>
+          <w:i/>
+          <w:lang w:val="fr-CH"/>
+        </w:rPr>
+        <w:t xml:space="preserve"> design a </w:t>
+      </w:r>
+      <w:proofErr w:type="spellStart"/>
+      <w:r>
+        <w:rPr>
+          <w:i/>
+          <w:lang w:val="fr-CH"/>
+        </w:rPr>
+        <w:t>suitable</w:t>
+      </w:r>
+      <w:proofErr w:type="spellEnd"/>
+      <w:r>
+        <w:rPr>
+          <w:i/>
+          <w:lang w:val="fr-CH"/>
+        </w:rPr>
+        <w:t xml:space="preserve"> </w:t>
+      </w:r>
+      <w:proofErr w:type="spellStart"/>
+      <w:r>
+        <w:rPr>
+          <w:i/>
+          <w:lang w:val="fr-CH"/>
+        </w:rPr>
+        <w:t>microprocessor</w:t>
+      </w:r>
+      <w:proofErr w:type="spellEnd"/>
+      <w:r>
+        <w:rPr>
+          <w:i/>
+          <w:lang w:val="fr-CH"/>
+        </w:rPr>
+        <w:t xml:space="preserve"> </w:t>
+      </w:r>
+      <w:proofErr w:type="spellStart"/>
+      <w:r>
+        <w:rPr>
+          <w:i/>
+          <w:lang w:val="fr-CH"/>
+        </w:rPr>
+        <w:t>intended</w:t>
+      </w:r>
+      <w:proofErr w:type="spellEnd"/>
+      <w:r>
+        <w:rPr>
+          <w:i/>
+          <w:lang w:val="fr-CH"/>
+        </w:rPr>
+        <w:t xml:space="preserve"> for running </w:t>
+      </w:r>
+      <w:proofErr w:type="spellStart"/>
+      <w:r>
+        <w:rPr>
+          <w:i/>
+          <w:lang w:val="fr-CH"/>
+        </w:rPr>
+        <w:t>that</w:t>
+      </w:r>
+      <w:proofErr w:type="spellEnd"/>
+      <w:r>
+        <w:rPr>
+          <w:i/>
+          <w:lang w:val="fr-CH"/>
+        </w:rPr>
+        <w:t xml:space="preserve"> </w:t>
+      </w:r>
+      <w:proofErr w:type="spellStart"/>
+      <w:r>
+        <w:rPr>
+          <w:i/>
+          <w:lang w:val="fr-CH"/>
+        </w:rPr>
+        <w:t>specific</w:t>
+      </w:r>
+      <w:proofErr w:type="spellEnd"/>
+      <w:r>
+        <w:rPr>
+          <w:i/>
+          <w:lang w:val="fr-CH"/>
+        </w:rPr>
+        <w:t xml:space="preserve"> program. </w:t>
+      </w:r>
+      <w:proofErr w:type="spellStart"/>
+      <w:r>
+        <w:rPr>
+          <w:i/>
+          <w:lang w:val="fr-CH"/>
+        </w:rPr>
+        <w:t>With</w:t>
+      </w:r>
+      <w:proofErr w:type="spellEnd"/>
+      <w:r>
+        <w:rPr>
+          <w:i/>
+          <w:lang w:val="fr-CH"/>
+        </w:rPr>
+        <w:t xml:space="preserve"> </w:t>
+      </w:r>
+      <w:proofErr w:type="spellStart"/>
+      <w:r>
+        <w:rPr>
+          <w:i/>
+          <w:lang w:val="fr-CH"/>
+        </w:rPr>
+        <w:t>this</w:t>
+      </w:r>
+      <w:proofErr w:type="spellEnd"/>
+      <w:r>
+        <w:rPr>
+          <w:i/>
+          <w:lang w:val="fr-CH"/>
+        </w:rPr>
+        <w:t xml:space="preserve"> new and </w:t>
+      </w:r>
+      <w:proofErr w:type="spellStart"/>
+      <w:r>
+        <w:rPr>
+          <w:i/>
+          <w:lang w:val="fr-CH"/>
+        </w:rPr>
+        <w:t>powerful</w:t>
+      </w:r>
+      <w:proofErr w:type="spellEnd"/>
+      <w:r>
+        <w:rPr>
+          <w:i/>
+          <w:lang w:val="fr-CH"/>
+        </w:rPr>
+        <w:t xml:space="preserve"> compiler, </w:t>
+      </w:r>
+      <w:proofErr w:type="spellStart"/>
+      <w:r>
+        <w:rPr>
+          <w:i/>
+          <w:lang w:val="fr-CH"/>
+        </w:rPr>
+        <w:t>it</w:t>
+      </w:r>
+      <w:proofErr w:type="spellEnd"/>
+      <w:r>
+        <w:rPr>
+          <w:i/>
+          <w:lang w:val="fr-CH"/>
+        </w:rPr>
+        <w:t xml:space="preserve"> </w:t>
+      </w:r>
+      <w:proofErr w:type="spellStart"/>
+      <w:r>
+        <w:rPr>
+          <w:i/>
+          <w:lang w:val="fr-CH"/>
+        </w:rPr>
+        <w:t>is</w:t>
+      </w:r>
+      <w:proofErr w:type="spellEnd"/>
+      <w:r>
+        <w:rPr>
+          <w:i/>
+          <w:lang w:val="fr-CH"/>
+        </w:rPr>
+        <w:t xml:space="preserve"> possible to design </w:t>
+      </w:r>
+      <w:proofErr w:type="spellStart"/>
+      <w:r>
+        <w:rPr>
+          <w:i/>
+          <w:lang w:val="fr-CH"/>
+        </w:rPr>
+        <w:t>anything</w:t>
+      </w:r>
+      <w:proofErr w:type="spellEnd"/>
+      <w:r>
+        <w:rPr>
+          <w:i/>
+          <w:lang w:val="fr-CH"/>
+        </w:rPr>
+        <w:t xml:space="preserve"> </w:t>
+      </w:r>
+      <w:proofErr w:type="spellStart"/>
+      <w:r>
+        <w:rPr>
+          <w:i/>
+          <w:lang w:val="fr-CH"/>
+        </w:rPr>
+        <w:t>from</w:t>
+      </w:r>
+      <w:proofErr w:type="spellEnd"/>
+      <w:r>
+        <w:rPr>
+          <w:i/>
+          <w:lang w:val="fr-CH"/>
+        </w:rPr>
+        <w:t xml:space="preserve"> a </w:t>
+      </w:r>
+      <w:proofErr w:type="spellStart"/>
+      <w:r>
+        <w:rPr>
+          <w:i/>
+          <w:lang w:val="fr-CH"/>
+        </w:rPr>
+        <w:t>small</w:t>
+      </w:r>
+      <w:proofErr w:type="spellEnd"/>
+      <w:r>
+        <w:rPr>
+          <w:i/>
+          <w:lang w:val="fr-CH"/>
+        </w:rPr>
+        <w:t xml:space="preserve"> </w:t>
+      </w:r>
+      <w:proofErr w:type="spellStart"/>
+      <w:r>
+        <w:rPr>
+          <w:i/>
+          <w:lang w:val="fr-CH"/>
+        </w:rPr>
+        <w:t>adder</w:t>
+      </w:r>
+      <w:proofErr w:type="spellEnd"/>
+      <w:r>
+        <w:rPr>
+          <w:i/>
+          <w:lang w:val="fr-CH"/>
+        </w:rPr>
+        <w:t xml:space="preserve">, to a </w:t>
+      </w:r>
+      <w:proofErr w:type="spellStart"/>
+      <w:r>
+        <w:rPr>
+          <w:i/>
+          <w:lang w:val="fr-CH"/>
+        </w:rPr>
+        <w:t>microprocessor</w:t>
+      </w:r>
+      <w:proofErr w:type="spellEnd"/>
+      <w:r>
+        <w:rPr>
+          <w:i/>
+          <w:lang w:val="fr-CH"/>
+        </w:rPr>
+        <w:t xml:space="preserve"> </w:t>
+      </w:r>
+      <w:proofErr w:type="spellStart"/>
+      <w:r>
+        <w:rPr>
+          <w:i/>
+          <w:lang w:val="fr-CH"/>
+        </w:rPr>
+        <w:t>with</w:t>
+      </w:r>
+      <w:proofErr w:type="spellEnd"/>
+      <w:r>
+        <w:rPr>
+          <w:i/>
+          <w:lang w:val="fr-CH"/>
+        </w:rPr>
+        <w:t xml:space="preserve"> millions of transistors. </w:t>
+      </w:r>
+      <w:proofErr w:type="spellStart"/>
+      <w:r>
+        <w:rPr>
+          <w:i/>
+          <w:lang w:val="fr-CH"/>
+        </w:rPr>
+        <w:t>Designing</w:t>
+      </w:r>
+      <w:proofErr w:type="spellEnd"/>
+      <w:r>
+        <w:rPr>
+          <w:i/>
+          <w:lang w:val="fr-CH"/>
+        </w:rPr>
+        <w:t xml:space="preserve"> new computer chips, </w:t>
+      </w:r>
+      <w:proofErr w:type="spellStart"/>
+      <w:r>
+        <w:rPr>
+          <w:i/>
+          <w:lang w:val="fr-CH"/>
+        </w:rPr>
+        <w:t>such</w:t>
+      </w:r>
+      <w:proofErr w:type="spellEnd"/>
+      <w:r>
+        <w:rPr>
+          <w:i/>
+          <w:lang w:val="fr-CH"/>
+        </w:rPr>
+        <w:t xml:space="preserve"> as the Pentium 4, can </w:t>
+      </w:r>
+      <w:proofErr w:type="spellStart"/>
+      <w:r>
+        <w:rPr>
+          <w:i/>
+          <w:lang w:val="fr-CH"/>
+        </w:rPr>
+        <w:t>require</w:t>
+      </w:r>
+      <w:proofErr w:type="spellEnd"/>
+      <w:r>
+        <w:rPr>
+          <w:i/>
+          <w:lang w:val="fr-CH"/>
+        </w:rPr>
+        <w:t xml:space="preserve"> </w:t>
+      </w:r>
+      <w:proofErr w:type="spellStart"/>
+      <w:r>
+        <w:rPr>
+          <w:i/>
+          <w:lang w:val="fr-CH"/>
+        </w:rPr>
+        <w:t>dozens</w:t>
+      </w:r>
+      <w:proofErr w:type="spellEnd"/>
+      <w:r>
+        <w:rPr>
+          <w:i/>
+          <w:lang w:val="fr-CH"/>
+        </w:rPr>
+        <w:t xml:space="preserve"> of </w:t>
+      </w:r>
+      <w:proofErr w:type="spellStart"/>
+      <w:r>
+        <w:rPr>
+          <w:i/>
+          <w:lang w:val="fr-CH"/>
+        </w:rPr>
+        <w:t>engineers</w:t>
+      </w:r>
+      <w:proofErr w:type="spellEnd"/>
+      <w:r>
+        <w:rPr>
+          <w:i/>
+          <w:lang w:val="fr-CH"/>
+        </w:rPr>
+        <w:t xml:space="preserve"> and </w:t>
+      </w:r>
+      <w:proofErr w:type="spellStart"/>
+      <w:r>
+        <w:rPr>
+          <w:i/>
+          <w:lang w:val="fr-CH"/>
+        </w:rPr>
+        <w:t>months</w:t>
+      </w:r>
+      <w:proofErr w:type="spellEnd"/>
+      <w:r>
+        <w:rPr>
+          <w:i/>
+          <w:lang w:val="fr-CH"/>
+        </w:rPr>
+        <w:t xml:space="preserve"> of time. </w:t>
+      </w:r>
+      <w:proofErr w:type="spellStart"/>
+      <w:r>
+        <w:rPr>
+          <w:i/>
+          <w:lang w:val="fr-CH"/>
+        </w:rPr>
+        <w:t>With</w:t>
+      </w:r>
+      <w:proofErr w:type="spellEnd"/>
+      <w:r>
+        <w:rPr>
+          <w:i/>
+          <w:lang w:val="fr-CH"/>
+        </w:rPr>
+        <w:t xml:space="preserve"> the help of </w:t>
+      </w:r>
+      <w:proofErr w:type="spellStart"/>
+      <w:r>
+        <w:rPr>
+          <w:i/>
+          <w:lang w:val="fr-CH"/>
+        </w:rPr>
+        <w:t>this</w:t>
+      </w:r>
+      <w:proofErr w:type="spellEnd"/>
+      <w:r>
+        <w:rPr>
+          <w:i/>
+          <w:lang w:val="fr-CH"/>
+        </w:rPr>
+        <w:t xml:space="preserve"> compiler, a single </w:t>
+      </w:r>
+      <w:proofErr w:type="spellStart"/>
+      <w:r>
+        <w:rPr>
+          <w:i/>
+          <w:lang w:val="fr-CH"/>
+        </w:rPr>
+        <w:t>person</w:t>
+      </w:r>
+      <w:proofErr w:type="spellEnd"/>
+      <w:r>
+        <w:rPr>
+          <w:i/>
+          <w:lang w:val="fr-CH"/>
+        </w:rPr>
+        <w:t xml:space="preserve"> </w:t>
+      </w:r>
+      <w:proofErr w:type="spellStart"/>
+      <w:r>
+        <w:rPr>
+          <w:i/>
+          <w:lang w:val="fr-CH"/>
+        </w:rPr>
+        <w:t>could</w:t>
+      </w:r>
+      <w:proofErr w:type="spellEnd"/>
+      <w:r>
+        <w:rPr>
+          <w:i/>
+          <w:lang w:val="fr-CH"/>
+        </w:rPr>
+        <w:t xml:space="preserve"> design </w:t>
+      </w:r>
+      <w:proofErr w:type="spellStart"/>
+      <w:r>
+        <w:rPr>
+          <w:i/>
+          <w:lang w:val="fr-CH"/>
+        </w:rPr>
+        <w:t>such</w:t>
+      </w:r>
+      <w:proofErr w:type="spellEnd"/>
+      <w:r>
+        <w:rPr>
+          <w:i/>
+          <w:lang w:val="fr-CH"/>
+        </w:rPr>
+        <w:t xml:space="preserve"> a large-</w:t>
+      </w:r>
+      <w:proofErr w:type="spellStart"/>
+      <w:r>
+        <w:rPr>
+          <w:i/>
+          <w:lang w:val="fr-CH"/>
+        </w:rPr>
+        <w:t>scale</w:t>
+      </w:r>
+      <w:proofErr w:type="spellEnd"/>
+      <w:r>
+        <w:rPr>
+          <w:i/>
+          <w:lang w:val="fr-CH"/>
+        </w:rPr>
+        <w:t xml:space="preserve"> </w:t>
+      </w:r>
+      <w:proofErr w:type="spellStart"/>
+      <w:r>
+        <w:rPr>
+          <w:i/>
+          <w:lang w:val="fr-CH"/>
+        </w:rPr>
+        <w:t>microprocessor</w:t>
+      </w:r>
+      <w:proofErr w:type="spellEnd"/>
+      <w:r>
+        <w:rPr>
+          <w:i/>
+          <w:lang w:val="fr-CH"/>
+        </w:rPr>
+        <w:t xml:space="preserve"> in </w:t>
+      </w:r>
+      <w:proofErr w:type="spellStart"/>
+      <w:r>
+        <w:rPr>
+          <w:i/>
+          <w:lang w:val="fr-CH"/>
+        </w:rPr>
+        <w:t>just</w:t>
+      </w:r>
+      <w:proofErr w:type="spellEnd"/>
+      <w:r>
+        <w:rPr>
+          <w:i/>
+          <w:lang w:val="fr-CH"/>
+        </w:rPr>
+        <w:t xml:space="preserve"> </w:t>
+      </w:r>
+      <w:proofErr w:type="spellStart"/>
+      <w:r>
+        <w:rPr>
+          <w:i/>
+          <w:lang w:val="fr-CH"/>
+        </w:rPr>
+        <w:t>weeks</w:t>
+      </w:r>
+      <w:proofErr w:type="spellEnd"/>
+      <w:r>
+        <w:rPr>
+          <w:i/>
+          <w:lang w:val="fr-CH"/>
+        </w:rPr>
+        <w:t>.</w:t>
       </w:r>
     </w:p>
     <w:p>
@@ -3123,7 +3902,21 @@
         <w:rPr>
           <w:rFonts w:eastAsia="Arial" w:cs="Arial"/>
         </w:rPr>
-        <w:t xml:space="preserve"> usando Unity e C#.</w:t>
+        <w:t xml:space="preserve"> usando </w:t>
+      </w:r>
+      <w:proofErr w:type="spellStart"/>
+      <w:r>
+        <w:rPr>
+          <w:rFonts w:eastAsia="Arial" w:cs="Arial"/>
+        </w:rPr>
+        <w:t>Unity</w:t>
+      </w:r>
+      <w:proofErr w:type="spellEnd"/>
+      <w:r>
+        <w:rPr>
+          <w:rFonts w:eastAsia="Arial" w:cs="Arial"/>
+        </w:rPr>
+        <w:t xml:space="preserve"> e C#.</w:t>
       </w:r>
       <w:r>
         <w:br/>
@@ -3172,7 +3965,21 @@
         <w:rPr>
           <w:rFonts w:eastAsia="Arial" w:cs="Arial"/>
         </w:rPr>
-        <w:t xml:space="preserve">Un altro obiettivo è quello di imparare a usare meglio Unity, gestendo </w:t>
+        <w:t xml:space="preserve">Un altro obiettivo è quello di imparare a usare meglio </w:t>
+      </w:r>
+      <w:proofErr w:type="spellStart"/>
+      <w:r>
+        <w:rPr>
+          <w:rFonts w:eastAsia="Arial" w:cs="Arial"/>
+        </w:rPr>
+        <w:t>Unity</w:t>
+      </w:r>
+      <w:proofErr w:type="spellEnd"/>
+      <w:r>
+        <w:rPr>
+          <w:rFonts w:eastAsia="Arial" w:cs="Arial"/>
+        </w:rPr>
+        <w:t xml:space="preserve">, gestendo </w:t>
       </w:r>
       <w:r>
         <w:rPr>
@@ -3366,29 +4173,77 @@
     </w:p>
     <w:p>
       <w:r>
-        <w:t>Il progetto si colloca nel dominio dei videogiochi rogue-like per desktop, un genere caratterizzato da elevata rigiocabilità, generazione procedurale dei contenuti e progressione persistente tra una partita e l’altra.</w:t>
-      </w:r>
-    </w:p>
-    <w:p>
-      <w:r>
-        <w:t>L’idea alla base del prodotto è offrire un’esperienza dinamica e sempre diversa, in cui il giocatore controlla uno slime che esplora dungeon generate casualmente, affrontando nemici e raccogliendo potenziamenti.</w:t>
-      </w:r>
-    </w:p>
-    <w:p>
-      <w:r>
-        <w:t>Il gioco viene sviluppato utilizzando Unity, un motore di gioco ampiamente diffuso che consente la gestione di grafica, fisica, input e audio, rendendolo adatto allo sviluppo di giochi 2D o altro.</w:t>
+        <w:t xml:space="preserve">Il progetto si colloca nel dominio dei videogiochi </w:t>
+      </w:r>
+      <w:proofErr w:type="spellStart"/>
+      <w:r>
+        <w:t>rogue</w:t>
+      </w:r>
+      <w:proofErr w:type="spellEnd"/>
+      <w:r>
+        <w:t>-like per desktop, un genere caratterizzato da elevata rigiocabilità, generazione procedurale dei contenuti e progressione persistente tra una partita e l’altra.</w:t>
+      </w:r>
+    </w:p>
+    <w:p>
+      <w:r>
+        <w:t xml:space="preserve">L’idea alla base del prodotto è offrire un’esperienza dinamica e sempre diversa, in cui il giocatore controlla uno </w:t>
+      </w:r>
+      <w:proofErr w:type="spellStart"/>
+      <w:r>
+        <w:t>slime</w:t>
+      </w:r>
+      <w:proofErr w:type="spellEnd"/>
+      <w:r>
+        <w:t xml:space="preserve"> che esplora </w:t>
+      </w:r>
+      <w:proofErr w:type="spellStart"/>
+      <w:r>
+        <w:t>dungeon</w:t>
+      </w:r>
+      <w:proofErr w:type="spellEnd"/>
+      <w:r>
+        <w:t xml:space="preserve"> generate casualmente, affrontando nemici e raccogliendo potenziamenti.</w:t>
+      </w:r>
+    </w:p>
+    <w:p>
+      <w:r>
+        <w:t xml:space="preserve">Il gioco viene sviluppato utilizzando </w:t>
+      </w:r>
+      <w:proofErr w:type="spellStart"/>
+      <w:r>
+        <w:t>Unity</w:t>
+      </w:r>
+      <w:proofErr w:type="spellEnd"/>
+      <w:r>
+        <w:t>, un motore di gioco ampiamente diffuso che consente la gestione di grafica, fisica, input e audio, rendendolo adatto allo sviluppo di giochi 2D o altro.</w:t>
       </w:r>
     </w:p>
     <w:p/>
     <w:p>
       <w:r>
-        <w:t xml:space="preserve">Il contesto di utilizzo pensato sarebbe quello di svago e videogioco rouge like, che dovrà funzionare su pc utilizzando comandi di base, ma anche raggiungerà scenari di utilizzo con controller (Xbox, ecc...). </w:t>
+        <w:t xml:space="preserve">Il contesto di utilizzo pensato sarebbe quello di svago e videogioco rouge like, che dovrà funzionare su pc utilizzando comandi di base, ma anche raggiungerà scenari di utilizzo con controller (Xbox, </w:t>
+      </w:r>
+      <w:proofErr w:type="gramStart"/>
+      <w:r>
+        <w:t>ecc...</w:t>
+      </w:r>
+      <w:proofErr w:type="gramEnd"/>
+      <w:r>
+        <w:t xml:space="preserve">). </w:t>
       </w:r>
     </w:p>
     <w:p/>
     <w:p>
       <w:r>
-        <w:t>Contando il fatto dell’esistenza di prodotti simili con lo stesso stile e tipologia di gioco, come ad esempio slime with a gun</w:t>
+        <w:t xml:space="preserve">Contando il fatto dell’esistenza di prodotti simili con lo stesso stile e tipologia di gioco, come ad esempio </w:t>
+      </w:r>
+      <w:proofErr w:type="spellStart"/>
+      <w:r>
+        <w:t>slime</w:t>
+      </w:r>
+      <w:proofErr w:type="spellEnd"/>
+      <w:r>
+        <w:t xml:space="preserve"> with a gun</w:t>
       </w:r>
       <w:r>
         <w:t>.</w:t>
@@ -3434,7 +4289,15 @@
     </w:p>
     <w:p>
       <w:r>
-        <w:t>Nel dominio dei rogue-like sono presenti diverse convenzioni consolidate:</w:t>
+        <w:t xml:space="preserve">Nel dominio dei </w:t>
+      </w:r>
+      <w:proofErr w:type="spellStart"/>
+      <w:r>
+        <w:t>rogue</w:t>
+      </w:r>
+      <w:proofErr w:type="spellEnd"/>
+      <w:r>
+        <w:t>-like sono presenti diverse convenzioni consolidate:</w:t>
       </w:r>
     </w:p>
     <w:p>
@@ -3544,8 +4407,13 @@
         <w:spacing w:after="160" w:line="278" w:lineRule="auto"/>
       </w:pPr>
       <w:r>
-        <w:t>Programmazione C# in Unity</w:t>
-      </w:r>
+        <w:t xml:space="preserve">Programmazione C# in </w:t>
+      </w:r>
+      <w:proofErr w:type="spellStart"/>
+      <w:r>
+        <w:t>Unity</w:t>
+      </w:r>
+      <w:proofErr w:type="spellEnd"/>
     </w:p>
     <w:p>
       <w:pPr>
@@ -3836,7 +4704,7 @@
                 <w:sz w:val="16"/>
                 <w:szCs w:val="16"/>
               </w:rPr>
-              <w:t>1</w:t>
+              <w:t>3</w:t>
             </w:r>
           </w:p>
         </w:tc>
@@ -4166,7 +5034,7 @@
                 <w:sz w:val="16"/>
                 <w:szCs w:val="16"/>
               </w:rPr>
-              <w:t>1</w:t>
+              <w:t>3</w:t>
             </w:r>
           </w:p>
         </w:tc>
@@ -4498,7 +5366,7 @@
                 <w:sz w:val="16"/>
                 <w:szCs w:val="16"/>
               </w:rPr>
-              <w:t>1</w:t>
+              <w:t>3</w:t>
             </w:r>
           </w:p>
         </w:tc>
@@ -4814,7 +5682,7 @@
                 <w:sz w:val="16"/>
                 <w:szCs w:val="16"/>
               </w:rPr>
-              <w:t>1</w:t>
+              <w:t>2</w:t>
             </w:r>
           </w:p>
         </w:tc>
@@ -5128,7 +5996,7 @@
                 <w:sz w:val="16"/>
                 <w:szCs w:val="16"/>
               </w:rPr>
-              <w:t>1</w:t>
+              <w:t>2</w:t>
             </w:r>
           </w:p>
         </w:tc>
@@ -5460,7 +6328,7 @@
                 <w:sz w:val="16"/>
                 <w:szCs w:val="16"/>
               </w:rPr>
-              <w:t>1</w:t>
+              <w:t>2</w:t>
             </w:r>
           </w:p>
         </w:tc>
@@ -5652,6 +6520,7 @@
               </w:rPr>
               <w:t xml:space="preserve">Generazione randomica di </w:t>
             </w:r>
+            <w:proofErr w:type="spellStart"/>
             <w:r>
               <w:rPr>
                 <w:sz w:val="16"/>
@@ -5659,6 +6528,7 @@
               </w:rPr>
               <w:t>dungeon</w:t>
             </w:r>
+            <w:proofErr w:type="spellEnd"/>
           </w:p>
         </w:tc>
       </w:tr>
@@ -6169,12 +7039,21 @@
               </w:rPr>
               <w:t xml:space="preserve">Inizialmente implementare un numero di nemici, poi </w:t>
             </w:r>
-            <w:r>
-              <w:rPr>
-                <w:sz w:val="16"/>
-                <w:szCs w:val="16"/>
-              </w:rPr>
-              <w:t xml:space="preserve">spawnano </w:t>
+            <w:proofErr w:type="spellStart"/>
+            <w:r>
+              <w:rPr>
+                <w:sz w:val="16"/>
+                <w:szCs w:val="16"/>
+              </w:rPr>
+              <w:t>spawnano</w:t>
+            </w:r>
+            <w:proofErr w:type="spellEnd"/>
+            <w:r>
+              <w:rPr>
+                <w:sz w:val="16"/>
+                <w:szCs w:val="16"/>
+              </w:rPr>
+              <w:t xml:space="preserve"> </w:t>
             </w:r>
             <w:r>
               <w:rPr>
@@ -7019,7 +7898,7 @@
                 <w:sz w:val="16"/>
                 <w:szCs w:val="16"/>
               </w:rPr>
-              <w:t>1</w:t>
+              <w:t>2</w:t>
             </w:r>
           </w:p>
         </w:tc>
@@ -7748,7 +8627,7 @@
                 <w:sz w:val="16"/>
                 <w:szCs w:val="16"/>
               </w:rPr>
-              <w:t>2</w:t>
+              <w:t>3</w:t>
             </w:r>
           </w:p>
         </w:tc>
@@ -7867,7 +8746,23 @@
                 <w:sz w:val="16"/>
                 <w:szCs w:val="16"/>
               </w:rPr>
-              <w:t>Attivata attraverso il pulsante ESC (eventualmente shortcut alt+F4)</w:t>
+              <w:t xml:space="preserve">Attivata attraverso il pulsante ESC (eventualmente </w:t>
+            </w:r>
+            <w:proofErr w:type="spellStart"/>
+            <w:r>
+              <w:rPr>
+                <w:sz w:val="16"/>
+                <w:szCs w:val="16"/>
+              </w:rPr>
+              <w:t>shortcut</w:t>
+            </w:r>
+            <w:proofErr w:type="spellEnd"/>
+            <w:r>
+              <w:rPr>
+                <w:sz w:val="16"/>
+                <w:szCs w:val="16"/>
+              </w:rPr>
+              <w:t xml:space="preserve"> alt+F4)</w:t>
             </w:r>
           </w:p>
         </w:tc>
@@ -8087,7 +8982,15 @@
     <w:p/>
     <w:p>
       <w:r>
-        <w:t>La pianificazione può essere rappresentata mediante un diagramma di Gantt:</w:t>
+        <w:t xml:space="preserve">La pianificazione può essere rappresentata mediante un diagramma di </w:t>
+      </w:r>
+      <w:proofErr w:type="spellStart"/>
+      <w:r>
+        <w:t>Gantt</w:t>
+      </w:r>
+      <w:proofErr w:type="spellEnd"/>
+      <w:r>
+        <w:t>:</w:t>
       </w:r>
     </w:p>
     <w:p/>
@@ -8193,7 +9096,15 @@
               <w:fldChar w:fldCharType="end"/>
             </w:r>
             <w:r>
-              <w:t>: Esempio di diagramma di Gantt.</w:t>
+              <w:t xml:space="preserve">: Esempio di diagramma di </w:t>
+            </w:r>
+            <w:proofErr w:type="spellStart"/>
+            <w:r>
+              <w:t>Gantt</w:t>
+            </w:r>
+            <w:proofErr w:type="spellEnd"/>
+            <w:r>
+              <w:t>.</w:t>
             </w:r>
           </w:p>
         </w:tc>
@@ -8214,7 +9125,15 @@
         <w:t>.</w:t>
       </w:r>
       <w:r>
-        <w:t xml:space="preserve"> scrum), dovranno apparire in questo capitolo.</w:t>
+        <w:t xml:space="preserve"> </w:t>
+      </w:r>
+      <w:proofErr w:type="spellStart"/>
+      <w:r>
+        <w:t>scrum</w:t>
+      </w:r>
+      <w:proofErr w:type="spellEnd"/>
+      <w:r>
+        <w:t>), dovranno apparire in questo capitolo.</w:t>
       </w:r>
     </w:p>
     <w:p>
@@ -8267,8 +9186,13 @@
         <w:spacing w:line="259" w:lineRule="auto"/>
       </w:pPr>
       <w:r>
-        <w:t>Engine utilizzato: Unity</w:t>
-      </w:r>
+        <w:t xml:space="preserve">Engine utilizzato: </w:t>
+      </w:r>
+      <w:proofErr w:type="spellStart"/>
+      <w:r>
+        <w:t>Unity</w:t>
+      </w:r>
+      <w:proofErr w:type="spellEnd"/>
     </w:p>
     <w:p>
       <w:pPr>
@@ -8577,7 +9501,15 @@
     </w:p>
     <w:p>
       <w:r>
-        <w:t>Descrizione delle interfacce interne ed esterne del sistema e dell’interfaccia utente. La progettazione delle interfacce è basata sulle informazioni ricavate durante la fase di analisi e realizzata tramite mockups.</w:t>
+        <w:t xml:space="preserve">Descrizione delle interfacce interne ed esterne del sistema e dell’interfaccia utente. La progettazione delle interfacce è basata sulle informazioni ricavate durante la fase di analisi e realizzata tramite </w:t>
+      </w:r>
+      <w:proofErr w:type="spellStart"/>
+      <w:r>
+        <w:t>mockups</w:t>
+      </w:r>
+      <w:proofErr w:type="spellEnd"/>
+      <w:r>
+        <w:t>.</w:t>
       </w:r>
     </w:p>
     <w:p>
@@ -8645,8 +9577,13 @@
       </w:pPr>
       <w:r>
         <w:lastRenderedPageBreak/>
-        <w:t>Tabelle di routing</w:t>
-      </w:r>
+        <w:t xml:space="preserve">Tabelle di </w:t>
+      </w:r>
+      <w:proofErr w:type="spellStart"/>
+      <w:r>
+        <w:t>routing</w:t>
+      </w:r>
+      <w:proofErr w:type="spellEnd"/>
     </w:p>
     <w:p>
       <w:pPr>
@@ -8951,7 +9888,61 @@
                 <w:szCs w:val="18"/>
                 <w:lang w:val="it-CH"/>
               </w:rPr>
-              <w:t>Import a card with KIC, KID and KIK keys, but not shown with the GUI</w:t>
+              <w:t xml:space="preserve">Import a card with KIC, KID and KIK keys, </w:t>
+            </w:r>
+            <w:proofErr w:type="spellStart"/>
+            <w:r>
+              <w:rPr>
+                <w:sz w:val="18"/>
+                <w:szCs w:val="18"/>
+                <w:lang w:val="it-CH"/>
+              </w:rPr>
+              <w:t>but</w:t>
+            </w:r>
+            <w:proofErr w:type="spellEnd"/>
+            <w:r>
+              <w:rPr>
+                <w:sz w:val="18"/>
+                <w:szCs w:val="18"/>
+                <w:lang w:val="it-CH"/>
+              </w:rPr>
+              <w:t xml:space="preserve"> </w:t>
+            </w:r>
+            <w:proofErr w:type="spellStart"/>
+            <w:r>
+              <w:rPr>
+                <w:sz w:val="18"/>
+                <w:szCs w:val="18"/>
+                <w:lang w:val="it-CH"/>
+              </w:rPr>
+              <w:t>not</w:t>
+            </w:r>
+            <w:proofErr w:type="spellEnd"/>
+            <w:r>
+              <w:rPr>
+                <w:sz w:val="18"/>
+                <w:szCs w:val="18"/>
+                <w:lang w:val="it-CH"/>
+              </w:rPr>
+              <w:t xml:space="preserve"> </w:t>
+            </w:r>
+            <w:proofErr w:type="spellStart"/>
+            <w:r>
+              <w:rPr>
+                <w:sz w:val="18"/>
+                <w:szCs w:val="18"/>
+                <w:lang w:val="it-CH"/>
+              </w:rPr>
+              <w:t>shown</w:t>
+            </w:r>
+            <w:proofErr w:type="spellEnd"/>
+            <w:r>
+              <w:rPr>
+                <w:sz w:val="18"/>
+                <w:szCs w:val="18"/>
+                <w:lang w:val="it-CH"/>
+              </w:rPr>
+              <w:t xml:space="preserve"> with the GUI</w:t>
             </w:r>
           </w:p>
         </w:tc>
@@ -9009,7 +10000,79 @@
                 <w:szCs w:val="18"/>
                 <w:lang w:val="it-CH"/>
               </w:rPr>
-              <w:t>Import a card with KIC, KID and KIK keys with no obfuscation, but not shown with the GUI</w:t>
+              <w:t xml:space="preserve">Import a card with KIC, KID and KIK keys with no </w:t>
+            </w:r>
+            <w:proofErr w:type="spellStart"/>
+            <w:r>
+              <w:rPr>
+                <w:sz w:val="18"/>
+                <w:szCs w:val="18"/>
+                <w:lang w:val="it-CH"/>
+              </w:rPr>
+              <w:t>obfuscation</w:t>
+            </w:r>
+            <w:proofErr w:type="spellEnd"/>
+            <w:r>
+              <w:rPr>
+                <w:sz w:val="18"/>
+                <w:szCs w:val="18"/>
+                <w:lang w:val="it-CH"/>
+              </w:rPr>
+              <w:t xml:space="preserve">, </w:t>
+            </w:r>
+            <w:proofErr w:type="spellStart"/>
+            <w:r>
+              <w:rPr>
+                <w:sz w:val="18"/>
+                <w:szCs w:val="18"/>
+                <w:lang w:val="it-CH"/>
+              </w:rPr>
+              <w:t>but</w:t>
+            </w:r>
+            <w:proofErr w:type="spellEnd"/>
+            <w:r>
+              <w:rPr>
+                <w:sz w:val="18"/>
+                <w:szCs w:val="18"/>
+                <w:lang w:val="it-CH"/>
+              </w:rPr>
+              <w:t xml:space="preserve"> </w:t>
+            </w:r>
+            <w:proofErr w:type="spellStart"/>
+            <w:r>
+              <w:rPr>
+                <w:sz w:val="18"/>
+                <w:szCs w:val="18"/>
+                <w:lang w:val="it-CH"/>
+              </w:rPr>
+              <w:t>not</w:t>
+            </w:r>
+            <w:proofErr w:type="spellEnd"/>
+            <w:r>
+              <w:rPr>
+                <w:sz w:val="18"/>
+                <w:szCs w:val="18"/>
+                <w:lang w:val="it-CH"/>
+              </w:rPr>
+              <w:t xml:space="preserve"> </w:t>
+            </w:r>
+            <w:proofErr w:type="spellStart"/>
+            <w:r>
+              <w:rPr>
+                <w:sz w:val="18"/>
+                <w:szCs w:val="18"/>
+                <w:lang w:val="it-CH"/>
+              </w:rPr>
+              <w:t>shown</w:t>
+            </w:r>
+            <w:proofErr w:type="spellEnd"/>
+            <w:r>
+              <w:rPr>
+                <w:sz w:val="18"/>
+                <w:szCs w:val="18"/>
+                <w:lang w:val="it-CH"/>
+              </w:rPr>
+              <w:t xml:space="preserve"> with the GUI</w:t>
             </w:r>
           </w:p>
         </w:tc>
@@ -9067,8 +10130,45 @@
                 <w:szCs w:val="18"/>
                 <w:lang w:val="fr-CH"/>
               </w:rPr>
-              <w:t xml:space="preserve">Store on local PC: Profile_1.2.001.xml (appendix </w:t>
-            </w:r>
+              <w:t xml:space="preserve">Store on local </w:t>
+            </w:r>
+            <w:proofErr w:type="gramStart"/>
+            <w:r>
+              <w:rPr>
+                <w:sz w:val="18"/>
+                <w:szCs w:val="18"/>
+                <w:lang w:val="fr-CH"/>
+              </w:rPr>
+              <w:t>PC:</w:t>
+            </w:r>
+            <w:proofErr w:type="gramEnd"/>
+            <w:r>
+              <w:rPr>
+                <w:sz w:val="18"/>
+                <w:szCs w:val="18"/>
+                <w:lang w:val="fr-CH"/>
+              </w:rPr>
+              <w:t xml:space="preserve"> Profile_1.2.001.xml (</w:t>
+            </w:r>
+            <w:proofErr w:type="spellStart"/>
+            <w:r>
+              <w:rPr>
+                <w:sz w:val="18"/>
+                <w:szCs w:val="18"/>
+                <w:lang w:val="fr-CH"/>
+              </w:rPr>
+              <w:t>appendix</w:t>
+            </w:r>
+            <w:proofErr w:type="spellEnd"/>
+            <w:r>
+              <w:rPr>
+                <w:sz w:val="18"/>
+                <w:szCs w:val="18"/>
+                <w:lang w:val="fr-CH"/>
+              </w:rPr>
+              <w:t xml:space="preserve"> </w:t>
+            </w:r>
+            <w:proofErr w:type="spellStart"/>
             <w:r>
               <w:rPr>
                 <w:sz w:val="18"/>
@@ -9078,14 +10178,34 @@
               </w:rPr>
               <w:t>n_n</w:t>
             </w:r>
+            <w:proofErr w:type="spellEnd"/>
             <w:r>
               <w:rPr>
                 <w:sz w:val="18"/>
                 <w:szCs w:val="18"/>
                 <w:lang w:val="fr-CH"/>
               </w:rPr>
-              <w:t xml:space="preserve">) and Cards_1.2.001.txt (appendix </w:t>
-            </w:r>
+              <w:t>) and Cards_1.2.001.txt (</w:t>
+            </w:r>
+            <w:proofErr w:type="spellStart"/>
+            <w:r>
+              <w:rPr>
+                <w:sz w:val="18"/>
+                <w:szCs w:val="18"/>
+                <w:lang w:val="fr-CH"/>
+              </w:rPr>
+              <w:t>appendix</w:t>
+            </w:r>
+            <w:proofErr w:type="spellEnd"/>
+            <w:r>
+              <w:rPr>
+                <w:sz w:val="18"/>
+                <w:szCs w:val="18"/>
+                <w:lang w:val="fr-CH"/>
+              </w:rPr>
+              <w:t xml:space="preserve"> </w:t>
+            </w:r>
+            <w:proofErr w:type="spellStart"/>
             <w:r>
               <w:rPr>
                 <w:sz w:val="18"/>
@@ -9095,6 +10215,7 @@
               </w:rPr>
               <w:t>n_n</w:t>
             </w:r>
+            <w:proofErr w:type="spellEnd"/>
             <w:r>
               <w:rPr>
                 <w:sz w:val="18"/>
@@ -9182,16 +10303,52 @@
                 <w:szCs w:val="18"/>
                 <w:lang w:val="fr-CH"/>
               </w:rPr>
-              <w:t xml:space="preserve">Go to “Cards manager” menu, </w:t>
-            </w:r>
+              <w:t>Go to “</w:t>
+            </w:r>
+            <w:proofErr w:type="spellStart"/>
             <w:r>
               <w:rPr>
                 <w:sz w:val="18"/>
                 <w:szCs w:val="18"/>
                 <w:lang w:val="fr-CH"/>
               </w:rPr>
+              <w:t>Cards</w:t>
+            </w:r>
+            <w:proofErr w:type="spellEnd"/>
+            <w:r>
+              <w:rPr>
+                <w:sz w:val="18"/>
+                <w:szCs w:val="18"/>
+                <w:lang w:val="fr-CH"/>
+              </w:rPr>
+              <w:t xml:space="preserve"> manager” menu, </w:t>
+            </w:r>
+            <w:r>
+              <w:rPr>
+                <w:sz w:val="18"/>
+                <w:szCs w:val="18"/>
+                <w:lang w:val="fr-CH"/>
+              </w:rPr>
               <w:br/>
-              <w:t>in main page click “Import Profiles” link,</w:t>
+              <w:t xml:space="preserve">in main page click “Import Profiles” </w:t>
+            </w:r>
+            <w:proofErr w:type="spellStart"/>
+            <w:r>
+              <w:rPr>
+                <w:sz w:val="18"/>
+                <w:szCs w:val="18"/>
+                <w:lang w:val="fr-CH"/>
+              </w:rPr>
+              <w:t>link</w:t>
+            </w:r>
+            <w:proofErr w:type="spellEnd"/>
+            <w:r>
+              <w:rPr>
+                <w:sz w:val="18"/>
+                <w:szCs w:val="18"/>
+                <w:lang w:val="fr-CH"/>
+              </w:rPr>
+              <w:t>,</w:t>
             </w:r>
             <w:r>
               <w:rPr>
@@ -9232,25 +10389,25 @@
                 <w:szCs w:val="18"/>
                 <w:lang w:val="fr-CH"/>
               </w:rPr>
-              <w:t xml:space="preserve">Go to “Cards manager” menu, </w:t>
-            </w:r>
+              <w:t>Go to “</w:t>
+            </w:r>
+            <w:proofErr w:type="spellStart"/>
             <w:r>
               <w:rPr>
                 <w:sz w:val="18"/>
                 <w:szCs w:val="18"/>
                 <w:lang w:val="fr-CH"/>
               </w:rPr>
-              <w:br/>
-              <w:t>in main page click “Import Cards” link,</w:t>
-            </w:r>
+              <w:t>Cards</w:t>
+            </w:r>
+            <w:proofErr w:type="spellEnd"/>
             <w:r>
               <w:rPr>
                 <w:sz w:val="18"/>
                 <w:szCs w:val="18"/>
                 <w:lang w:val="fr-CH"/>
               </w:rPr>
-              <w:br/>
-              <w:t>Select the “1.2.001.txt” file,</w:t>
+              <w:t xml:space="preserve"> manager” menu, </w:t>
             </w:r>
             <w:r>
               <w:rPr>
@@ -9259,26 +10416,125 @@
                 <w:lang w:val="fr-CH"/>
               </w:rPr>
               <w:br/>
-              <w:t xml:space="preserve">Delete the cards, </w:t>
-            </w:r>
+              <w:t xml:space="preserve">in main page click “Import </w:t>
+            </w:r>
+            <w:proofErr w:type="spellStart"/>
             <w:r>
               <w:rPr>
                 <w:sz w:val="18"/>
                 <w:szCs w:val="18"/>
                 <w:lang w:val="fr-CH"/>
               </w:rPr>
-              <w:br/>
-              <w:t>Select the “1.2.001.txt” file,</w:t>
-            </w:r>
+              <w:t>Cards</w:t>
+            </w:r>
+            <w:proofErr w:type="spellEnd"/>
             <w:r>
               <w:rPr>
                 <w:sz w:val="18"/>
                 <w:szCs w:val="18"/>
                 <w:lang w:val="fr-CH"/>
               </w:rPr>
+              <w:t xml:space="preserve">” </w:t>
+            </w:r>
+            <w:proofErr w:type="spellStart"/>
+            <w:r>
+              <w:rPr>
+                <w:sz w:val="18"/>
+                <w:szCs w:val="18"/>
+                <w:lang w:val="fr-CH"/>
+              </w:rPr>
+              <w:t>link</w:t>
+            </w:r>
+            <w:proofErr w:type="spellEnd"/>
+            <w:r>
+              <w:rPr>
+                <w:sz w:val="18"/>
+                <w:szCs w:val="18"/>
+                <w:lang w:val="fr-CH"/>
+              </w:rPr>
+              <w:t>,</w:t>
+            </w:r>
+            <w:r>
+              <w:rPr>
+                <w:sz w:val="18"/>
+                <w:szCs w:val="18"/>
+                <w:lang w:val="fr-CH"/>
+              </w:rPr>
               <w:br/>
-              <w:t>Import the cards</w:t>
-            </w:r>
+              <w:t>Select the “1.2.001.txt” file,</w:t>
+            </w:r>
+            <w:r>
+              <w:rPr>
+                <w:sz w:val="18"/>
+                <w:szCs w:val="18"/>
+                <w:lang w:val="fr-CH"/>
+              </w:rPr>
+              <w:br/>
+            </w:r>
+            <w:proofErr w:type="spellStart"/>
+            <w:r>
+              <w:rPr>
+                <w:sz w:val="18"/>
+                <w:szCs w:val="18"/>
+                <w:lang w:val="fr-CH"/>
+              </w:rPr>
+              <w:t>Delete</w:t>
+            </w:r>
+            <w:proofErr w:type="spellEnd"/>
+            <w:r>
+              <w:rPr>
+                <w:sz w:val="18"/>
+                <w:szCs w:val="18"/>
+                <w:lang w:val="fr-CH"/>
+              </w:rPr>
+              <w:t xml:space="preserve"> the </w:t>
+            </w:r>
+            <w:proofErr w:type="spellStart"/>
+            <w:r>
+              <w:rPr>
+                <w:sz w:val="18"/>
+                <w:szCs w:val="18"/>
+                <w:lang w:val="fr-CH"/>
+              </w:rPr>
+              <w:t>cards</w:t>
+            </w:r>
+            <w:proofErr w:type="spellEnd"/>
+            <w:r>
+              <w:rPr>
+                <w:sz w:val="18"/>
+                <w:szCs w:val="18"/>
+                <w:lang w:val="fr-CH"/>
+              </w:rPr>
+              <w:t xml:space="preserve">, </w:t>
+            </w:r>
+            <w:r>
+              <w:rPr>
+                <w:sz w:val="18"/>
+                <w:szCs w:val="18"/>
+                <w:lang w:val="fr-CH"/>
+              </w:rPr>
+              <w:br/>
+              <w:t>Select the “1.2.001.txt” file,</w:t>
+            </w:r>
+            <w:r>
+              <w:rPr>
+                <w:sz w:val="18"/>
+                <w:szCs w:val="18"/>
+                <w:lang w:val="fr-CH"/>
+              </w:rPr>
+              <w:br/>
+              <w:t xml:space="preserve">Import the </w:t>
+            </w:r>
+            <w:proofErr w:type="spellStart"/>
+            <w:r>
+              <w:rPr>
+                <w:sz w:val="18"/>
+                <w:szCs w:val="18"/>
+                <w:lang w:val="fr-CH"/>
+              </w:rPr>
+              <w:t>cards</w:t>
+            </w:r>
+            <w:proofErr w:type="spellEnd"/>
           </w:p>
           <w:p>
             <w:pPr>
@@ -9293,13 +10549,23 @@
                 <w:lang w:val="fr-CH"/>
               </w:rPr>
             </w:pPr>
+            <w:proofErr w:type="spellStart"/>
             <w:r>
               <w:rPr>
                 <w:sz w:val="18"/>
                 <w:szCs w:val="18"/>
                 <w:lang w:val="fr-CH"/>
               </w:rPr>
-              <w:t>Research the “</w:t>
+              <w:t>Research</w:t>
+            </w:r>
+            <w:proofErr w:type="spellEnd"/>
+            <w:r>
+              <w:rPr>
+                <w:sz w:val="18"/>
+                <w:szCs w:val="18"/>
+                <w:lang w:val="fr-CH"/>
+              </w:rPr>
+              <w:t xml:space="preserve"> the “</w:t>
             </w:r>
             <w:r>
               <w:rPr>
@@ -9317,26 +10583,118 @@
                 <w:szCs w:val="18"/>
                 <w:lang w:val="fr-CH"/>
               </w:rPr>
-              <w:t>” Card,</w:t>
-            </w:r>
+              <w:t xml:space="preserve">” </w:t>
+            </w:r>
+            <w:proofErr w:type="spellStart"/>
             <w:r>
               <w:rPr>
                 <w:sz w:val="18"/>
                 <w:szCs w:val="18"/>
                 <w:lang w:val="fr-CH"/>
               </w:rPr>
-              <w:br/>
-              <w:t>Click the imsi card link</w:t>
-            </w:r>
+              <w:t>Card</w:t>
+            </w:r>
+            <w:proofErr w:type="spellEnd"/>
             <w:r>
               <w:rPr>
                 <w:sz w:val="18"/>
                 <w:szCs w:val="18"/>
                 <w:lang w:val="fr-CH"/>
               </w:rPr>
+              <w:t>,</w:t>
+            </w:r>
+            <w:r>
+              <w:rPr>
+                <w:sz w:val="18"/>
+                <w:szCs w:val="18"/>
+                <w:lang w:val="fr-CH"/>
+              </w:rPr>
               <w:br/>
-              <w:t>Check the card details</w:t>
-            </w:r>
+              <w:t xml:space="preserve">Click the </w:t>
+            </w:r>
+            <w:proofErr w:type="spellStart"/>
+            <w:r>
+              <w:rPr>
+                <w:sz w:val="18"/>
+                <w:szCs w:val="18"/>
+                <w:lang w:val="fr-CH"/>
+              </w:rPr>
+              <w:t>imsi</w:t>
+            </w:r>
+            <w:proofErr w:type="spellEnd"/>
+            <w:r>
+              <w:rPr>
+                <w:sz w:val="18"/>
+                <w:szCs w:val="18"/>
+                <w:lang w:val="fr-CH"/>
+              </w:rPr>
+              <w:t xml:space="preserve"> </w:t>
+            </w:r>
+            <w:proofErr w:type="spellStart"/>
+            <w:r>
+              <w:rPr>
+                <w:sz w:val="18"/>
+                <w:szCs w:val="18"/>
+                <w:lang w:val="fr-CH"/>
+              </w:rPr>
+              <w:t>card</w:t>
+            </w:r>
+            <w:proofErr w:type="spellEnd"/>
+            <w:r>
+              <w:rPr>
+                <w:sz w:val="18"/>
+                <w:szCs w:val="18"/>
+                <w:lang w:val="fr-CH"/>
+              </w:rPr>
+              <w:t xml:space="preserve"> </w:t>
+            </w:r>
+            <w:proofErr w:type="spellStart"/>
+            <w:r>
+              <w:rPr>
+                <w:sz w:val="18"/>
+                <w:szCs w:val="18"/>
+                <w:lang w:val="fr-CH"/>
+              </w:rPr>
+              <w:t>link</w:t>
+            </w:r>
+            <w:proofErr w:type="spellEnd"/>
+            <w:r>
+              <w:rPr>
+                <w:sz w:val="18"/>
+                <w:szCs w:val="18"/>
+                <w:lang w:val="fr-CH"/>
+              </w:rPr>
+              <w:br/>
+              <w:t xml:space="preserve">Check the </w:t>
+            </w:r>
+            <w:proofErr w:type="spellStart"/>
+            <w:r>
+              <w:rPr>
+                <w:sz w:val="18"/>
+                <w:szCs w:val="18"/>
+                <w:lang w:val="fr-CH"/>
+              </w:rPr>
+              <w:t>card</w:t>
+            </w:r>
+            <w:proofErr w:type="spellEnd"/>
+            <w:r>
+              <w:rPr>
+                <w:sz w:val="18"/>
+                <w:szCs w:val="18"/>
+                <w:lang w:val="fr-CH"/>
+              </w:rPr>
+              <w:t xml:space="preserve"> </w:t>
+            </w:r>
+            <w:proofErr w:type="spellStart"/>
+            <w:r>
+              <w:rPr>
+                <w:sz w:val="18"/>
+                <w:szCs w:val="18"/>
+                <w:lang w:val="fr-CH"/>
+              </w:rPr>
+              <w:t>details</w:t>
+            </w:r>
+            <w:proofErr w:type="spellEnd"/>
           </w:p>
           <w:p>
             <w:pPr>
@@ -9351,6 +10709,7 @@
                 <w:lang w:val="fr-CH"/>
               </w:rPr>
             </w:pPr>
+            <w:proofErr w:type="spellStart"/>
             <w:r>
               <w:rPr>
                 <w:rFonts w:eastAsia="MS Mincho" w:cs="Arial"/>
@@ -9358,8 +10717,9 @@
                 <w:szCs w:val="18"/>
                 <w:lang w:val="fr-CH" w:eastAsia="ja-JP"/>
               </w:rPr>
-              <w:t>Execute the SQL:</w:t>
-            </w:r>
+              <w:t>Execute</w:t>
+            </w:r>
+            <w:proofErr w:type="spellEnd"/>
             <w:r>
               <w:rPr>
                 <w:rFonts w:eastAsia="MS Mincho" w:cs="Arial"/>
@@ -9367,6 +10727,26 @@
                 <w:szCs w:val="18"/>
                 <w:lang w:val="fr-CH" w:eastAsia="ja-JP"/>
               </w:rPr>
+              <w:t xml:space="preserve"> the </w:t>
+            </w:r>
+            <w:proofErr w:type="gramStart"/>
+            <w:r>
+              <w:rPr>
+                <w:rFonts w:eastAsia="MS Mincho" w:cs="Arial"/>
+                <w:sz w:val="18"/>
+                <w:szCs w:val="18"/>
+                <w:lang w:val="fr-CH" w:eastAsia="ja-JP"/>
+              </w:rPr>
+              <w:t>SQL:</w:t>
+            </w:r>
+            <w:proofErr w:type="gramEnd"/>
+            <w:r>
+              <w:rPr>
+                <w:rFonts w:eastAsia="MS Mincho" w:cs="Arial"/>
+                <w:sz w:val="18"/>
+                <w:szCs w:val="18"/>
+                <w:lang w:val="fr-CH" w:eastAsia="ja-JP"/>
+              </w:rPr>
               <w:br/>
             </w:r>
             <w:r>
@@ -9376,7 +10756,367 @@
                 <w:szCs w:val="16"/>
                 <w:lang w:val="fr-CH" w:eastAsia="ja-JP"/>
               </w:rPr>
-              <w:t>SELECT imsi, dir, keyset, cntr, rawtohex(kickey), rawtohex(kidkey), rawtohex(kikkey), rawtohex(chv), rawtohex(dap)FROM otacardkey a where imsi='340041795924770' ORDER BY keyset;</w:t>
+              <w:t xml:space="preserve">SELECT </w:t>
+            </w:r>
+            <w:proofErr w:type="spellStart"/>
+            <w:r>
+              <w:rPr>
+                <w:rFonts w:ascii="Courier New" w:eastAsia="MS Mincho" w:hAnsi="Courier New" w:cs="Courier New"/>
+                <w:sz w:val="16"/>
+                <w:szCs w:val="16"/>
+                <w:lang w:val="fr-CH" w:eastAsia="ja-JP"/>
+              </w:rPr>
+              <w:t>imsi</w:t>
+            </w:r>
+            <w:proofErr w:type="spellEnd"/>
+            <w:r>
+              <w:rPr>
+                <w:rFonts w:ascii="Courier New" w:eastAsia="MS Mincho" w:hAnsi="Courier New" w:cs="Courier New"/>
+                <w:sz w:val="16"/>
+                <w:szCs w:val="16"/>
+                <w:lang w:val="fr-CH" w:eastAsia="ja-JP"/>
+              </w:rPr>
+              <w:t xml:space="preserve">, </w:t>
+            </w:r>
+            <w:proofErr w:type="spellStart"/>
+            <w:r>
+              <w:rPr>
+                <w:rFonts w:ascii="Courier New" w:eastAsia="MS Mincho" w:hAnsi="Courier New" w:cs="Courier New"/>
+                <w:sz w:val="16"/>
+                <w:szCs w:val="16"/>
+                <w:lang w:val="fr-CH" w:eastAsia="ja-JP"/>
+              </w:rPr>
+              <w:t>dir</w:t>
+            </w:r>
+            <w:proofErr w:type="spellEnd"/>
+            <w:r>
+              <w:rPr>
+                <w:rFonts w:ascii="Courier New" w:eastAsia="MS Mincho" w:hAnsi="Courier New" w:cs="Courier New"/>
+                <w:sz w:val="16"/>
+                <w:szCs w:val="16"/>
+                <w:lang w:val="fr-CH" w:eastAsia="ja-JP"/>
+              </w:rPr>
+              <w:t xml:space="preserve">, </w:t>
+            </w:r>
+            <w:proofErr w:type="spellStart"/>
+            <w:r>
+              <w:rPr>
+                <w:rFonts w:ascii="Courier New" w:eastAsia="MS Mincho" w:hAnsi="Courier New" w:cs="Courier New"/>
+                <w:sz w:val="16"/>
+                <w:szCs w:val="16"/>
+                <w:lang w:val="fr-CH" w:eastAsia="ja-JP"/>
+              </w:rPr>
+              <w:t>keyset</w:t>
+            </w:r>
+            <w:proofErr w:type="spellEnd"/>
+            <w:r>
+              <w:rPr>
+                <w:rFonts w:ascii="Courier New" w:eastAsia="MS Mincho" w:hAnsi="Courier New" w:cs="Courier New"/>
+                <w:sz w:val="16"/>
+                <w:szCs w:val="16"/>
+                <w:lang w:val="fr-CH" w:eastAsia="ja-JP"/>
+              </w:rPr>
+              <w:t xml:space="preserve">, </w:t>
+            </w:r>
+            <w:proofErr w:type="spellStart"/>
+            <w:r>
+              <w:rPr>
+                <w:rFonts w:ascii="Courier New" w:eastAsia="MS Mincho" w:hAnsi="Courier New" w:cs="Courier New"/>
+                <w:sz w:val="16"/>
+                <w:szCs w:val="16"/>
+                <w:lang w:val="fr-CH" w:eastAsia="ja-JP"/>
+              </w:rPr>
+              <w:t>cntr</w:t>
+            </w:r>
+            <w:proofErr w:type="spellEnd"/>
+            <w:r>
+              <w:rPr>
+                <w:rFonts w:ascii="Courier New" w:eastAsia="MS Mincho" w:hAnsi="Courier New" w:cs="Courier New"/>
+                <w:sz w:val="16"/>
+                <w:szCs w:val="16"/>
+                <w:lang w:val="fr-CH" w:eastAsia="ja-JP"/>
+              </w:rPr>
+              <w:t xml:space="preserve">, </w:t>
+            </w:r>
+            <w:proofErr w:type="spellStart"/>
+            <w:r>
+              <w:rPr>
+                <w:rFonts w:ascii="Courier New" w:eastAsia="MS Mincho" w:hAnsi="Courier New" w:cs="Courier New"/>
+                <w:sz w:val="16"/>
+                <w:szCs w:val="16"/>
+                <w:lang w:val="fr-CH" w:eastAsia="ja-JP"/>
+              </w:rPr>
+              <w:t>rawtohex</w:t>
+            </w:r>
+            <w:proofErr w:type="spellEnd"/>
+            <w:r>
+              <w:rPr>
+                <w:rFonts w:ascii="Courier New" w:eastAsia="MS Mincho" w:hAnsi="Courier New" w:cs="Courier New"/>
+                <w:sz w:val="16"/>
+                <w:szCs w:val="16"/>
+                <w:lang w:val="fr-CH" w:eastAsia="ja-JP"/>
+              </w:rPr>
+              <w:t>(</w:t>
+            </w:r>
+            <w:proofErr w:type="spellStart"/>
+            <w:r>
+              <w:rPr>
+                <w:rFonts w:ascii="Courier New" w:eastAsia="MS Mincho" w:hAnsi="Courier New" w:cs="Courier New"/>
+                <w:sz w:val="16"/>
+                <w:szCs w:val="16"/>
+                <w:lang w:val="fr-CH" w:eastAsia="ja-JP"/>
+              </w:rPr>
+              <w:t>kickey</w:t>
+            </w:r>
+            <w:proofErr w:type="spellEnd"/>
+            <w:r>
+              <w:rPr>
+                <w:rFonts w:ascii="Courier New" w:eastAsia="MS Mincho" w:hAnsi="Courier New" w:cs="Courier New"/>
+                <w:sz w:val="16"/>
+                <w:szCs w:val="16"/>
+                <w:lang w:val="fr-CH" w:eastAsia="ja-JP"/>
+              </w:rPr>
+              <w:t xml:space="preserve">), </w:t>
+            </w:r>
+            <w:proofErr w:type="spellStart"/>
+            <w:r>
+              <w:rPr>
+                <w:rFonts w:ascii="Courier New" w:eastAsia="MS Mincho" w:hAnsi="Courier New" w:cs="Courier New"/>
+                <w:sz w:val="16"/>
+                <w:szCs w:val="16"/>
+                <w:lang w:val="fr-CH" w:eastAsia="ja-JP"/>
+              </w:rPr>
+              <w:t>rawtohex</w:t>
+            </w:r>
+            <w:proofErr w:type="spellEnd"/>
+            <w:r>
+              <w:rPr>
+                <w:rFonts w:ascii="Courier New" w:eastAsia="MS Mincho" w:hAnsi="Courier New" w:cs="Courier New"/>
+                <w:sz w:val="16"/>
+                <w:szCs w:val="16"/>
+                <w:lang w:val="fr-CH" w:eastAsia="ja-JP"/>
+              </w:rPr>
+              <w:t>(</w:t>
+            </w:r>
+            <w:proofErr w:type="spellStart"/>
+            <w:r>
+              <w:rPr>
+                <w:rFonts w:ascii="Courier New" w:eastAsia="MS Mincho" w:hAnsi="Courier New" w:cs="Courier New"/>
+                <w:sz w:val="16"/>
+                <w:szCs w:val="16"/>
+                <w:lang w:val="fr-CH" w:eastAsia="ja-JP"/>
+              </w:rPr>
+              <w:t>kidkey</w:t>
+            </w:r>
+            <w:proofErr w:type="spellEnd"/>
+            <w:r>
+              <w:rPr>
+                <w:rFonts w:ascii="Courier New" w:eastAsia="MS Mincho" w:hAnsi="Courier New" w:cs="Courier New"/>
+                <w:sz w:val="16"/>
+                <w:szCs w:val="16"/>
+                <w:lang w:val="fr-CH" w:eastAsia="ja-JP"/>
+              </w:rPr>
+              <w:t xml:space="preserve">), </w:t>
+            </w:r>
+            <w:proofErr w:type="spellStart"/>
+            <w:r>
+              <w:rPr>
+                <w:rFonts w:ascii="Courier New" w:eastAsia="MS Mincho" w:hAnsi="Courier New" w:cs="Courier New"/>
+                <w:sz w:val="16"/>
+                <w:szCs w:val="16"/>
+                <w:lang w:val="fr-CH" w:eastAsia="ja-JP"/>
+              </w:rPr>
+              <w:t>rawtohex</w:t>
+            </w:r>
+            <w:proofErr w:type="spellEnd"/>
+            <w:r>
+              <w:rPr>
+                <w:rFonts w:ascii="Courier New" w:eastAsia="MS Mincho" w:hAnsi="Courier New" w:cs="Courier New"/>
+                <w:sz w:val="16"/>
+                <w:szCs w:val="16"/>
+                <w:lang w:val="fr-CH" w:eastAsia="ja-JP"/>
+              </w:rPr>
+              <w:t>(</w:t>
+            </w:r>
+            <w:proofErr w:type="spellStart"/>
+            <w:r>
+              <w:rPr>
+                <w:rFonts w:ascii="Courier New" w:eastAsia="MS Mincho" w:hAnsi="Courier New" w:cs="Courier New"/>
+                <w:sz w:val="16"/>
+                <w:szCs w:val="16"/>
+                <w:lang w:val="fr-CH" w:eastAsia="ja-JP"/>
+              </w:rPr>
+              <w:t>kikkey</w:t>
+            </w:r>
+            <w:proofErr w:type="spellEnd"/>
+            <w:r>
+              <w:rPr>
+                <w:rFonts w:ascii="Courier New" w:eastAsia="MS Mincho" w:hAnsi="Courier New" w:cs="Courier New"/>
+                <w:sz w:val="16"/>
+                <w:szCs w:val="16"/>
+                <w:lang w:val="fr-CH" w:eastAsia="ja-JP"/>
+              </w:rPr>
+              <w:t xml:space="preserve">), </w:t>
+            </w:r>
+            <w:proofErr w:type="spellStart"/>
+            <w:r>
+              <w:rPr>
+                <w:rFonts w:ascii="Courier New" w:eastAsia="MS Mincho" w:hAnsi="Courier New" w:cs="Courier New"/>
+                <w:sz w:val="16"/>
+                <w:szCs w:val="16"/>
+                <w:lang w:val="fr-CH" w:eastAsia="ja-JP"/>
+              </w:rPr>
+              <w:t>rawtohex</w:t>
+            </w:r>
+            <w:proofErr w:type="spellEnd"/>
+            <w:r>
+              <w:rPr>
+                <w:rFonts w:ascii="Courier New" w:eastAsia="MS Mincho" w:hAnsi="Courier New" w:cs="Courier New"/>
+                <w:sz w:val="16"/>
+                <w:szCs w:val="16"/>
+                <w:lang w:val="fr-CH" w:eastAsia="ja-JP"/>
+              </w:rPr>
+              <w:t>(</w:t>
+            </w:r>
+            <w:proofErr w:type="spellStart"/>
+            <w:r>
+              <w:rPr>
+                <w:rFonts w:ascii="Courier New" w:eastAsia="MS Mincho" w:hAnsi="Courier New" w:cs="Courier New"/>
+                <w:sz w:val="16"/>
+                <w:szCs w:val="16"/>
+                <w:lang w:val="fr-CH" w:eastAsia="ja-JP"/>
+              </w:rPr>
+              <w:t>chv</w:t>
+            </w:r>
+            <w:proofErr w:type="spellEnd"/>
+            <w:r>
+              <w:rPr>
+                <w:rFonts w:ascii="Courier New" w:eastAsia="MS Mincho" w:hAnsi="Courier New" w:cs="Courier New"/>
+                <w:sz w:val="16"/>
+                <w:szCs w:val="16"/>
+                <w:lang w:val="fr-CH" w:eastAsia="ja-JP"/>
+              </w:rPr>
+              <w:t xml:space="preserve">), </w:t>
+            </w:r>
+            <w:proofErr w:type="spellStart"/>
+            <w:r>
+              <w:rPr>
+                <w:rFonts w:ascii="Courier New" w:eastAsia="MS Mincho" w:hAnsi="Courier New" w:cs="Courier New"/>
+                <w:sz w:val="16"/>
+                <w:szCs w:val="16"/>
+                <w:lang w:val="fr-CH" w:eastAsia="ja-JP"/>
+              </w:rPr>
+              <w:t>rawtohex</w:t>
+            </w:r>
+            <w:proofErr w:type="spellEnd"/>
+            <w:r>
+              <w:rPr>
+                <w:rFonts w:ascii="Courier New" w:eastAsia="MS Mincho" w:hAnsi="Courier New" w:cs="Courier New"/>
+                <w:sz w:val="16"/>
+                <w:szCs w:val="16"/>
+                <w:lang w:val="fr-CH" w:eastAsia="ja-JP"/>
+              </w:rPr>
+              <w:t>(</w:t>
+            </w:r>
+            <w:proofErr w:type="spellStart"/>
+            <w:r>
+              <w:rPr>
+                <w:rFonts w:ascii="Courier New" w:eastAsia="MS Mincho" w:hAnsi="Courier New" w:cs="Courier New"/>
+                <w:sz w:val="16"/>
+                <w:szCs w:val="16"/>
+                <w:lang w:val="fr-CH" w:eastAsia="ja-JP"/>
+              </w:rPr>
+              <w:t>dap</w:t>
+            </w:r>
+            <w:proofErr w:type="spellEnd"/>
+            <w:r>
+              <w:rPr>
+                <w:rFonts w:ascii="Courier New" w:eastAsia="MS Mincho" w:hAnsi="Courier New" w:cs="Courier New"/>
+                <w:sz w:val="16"/>
+                <w:szCs w:val="16"/>
+                <w:lang w:val="fr-CH" w:eastAsia="ja-JP"/>
+              </w:rPr>
+              <w:t xml:space="preserve">)FROM </w:t>
+            </w:r>
+            <w:proofErr w:type="spellStart"/>
+            <w:r>
+              <w:rPr>
+                <w:rFonts w:ascii="Courier New" w:eastAsia="MS Mincho" w:hAnsi="Courier New" w:cs="Courier New"/>
+                <w:sz w:val="16"/>
+                <w:szCs w:val="16"/>
+                <w:lang w:val="fr-CH" w:eastAsia="ja-JP"/>
+              </w:rPr>
+              <w:t>otacardkey</w:t>
+            </w:r>
+            <w:proofErr w:type="spellEnd"/>
+            <w:r>
+              <w:rPr>
+                <w:rFonts w:ascii="Courier New" w:eastAsia="MS Mincho" w:hAnsi="Courier New" w:cs="Courier New"/>
+                <w:sz w:val="16"/>
+                <w:szCs w:val="16"/>
+                <w:lang w:val="fr-CH" w:eastAsia="ja-JP"/>
+              </w:rPr>
+              <w:t xml:space="preserve"> a </w:t>
+            </w:r>
+            <w:proofErr w:type="spellStart"/>
+            <w:r>
+              <w:rPr>
+                <w:rFonts w:ascii="Courier New" w:eastAsia="MS Mincho" w:hAnsi="Courier New" w:cs="Courier New"/>
+                <w:sz w:val="16"/>
+                <w:szCs w:val="16"/>
+                <w:lang w:val="fr-CH" w:eastAsia="ja-JP"/>
+              </w:rPr>
+              <w:t>where</w:t>
+            </w:r>
+            <w:proofErr w:type="spellEnd"/>
+            <w:r>
+              <w:rPr>
+                <w:rFonts w:ascii="Courier New" w:eastAsia="MS Mincho" w:hAnsi="Courier New" w:cs="Courier New"/>
+                <w:sz w:val="16"/>
+                <w:szCs w:val="16"/>
+                <w:lang w:val="fr-CH" w:eastAsia="ja-JP"/>
+              </w:rPr>
+              <w:t xml:space="preserve"> </w:t>
+            </w:r>
+            <w:proofErr w:type="spellStart"/>
+            <w:r>
+              <w:rPr>
+                <w:rFonts w:ascii="Courier New" w:eastAsia="MS Mincho" w:hAnsi="Courier New" w:cs="Courier New"/>
+                <w:sz w:val="16"/>
+                <w:szCs w:val="16"/>
+                <w:lang w:val="fr-CH" w:eastAsia="ja-JP"/>
+              </w:rPr>
+              <w:t>imsi</w:t>
+            </w:r>
+            <w:proofErr w:type="spellEnd"/>
+            <w:r>
+              <w:rPr>
+                <w:rFonts w:ascii="Courier New" w:eastAsia="MS Mincho" w:hAnsi="Courier New" w:cs="Courier New"/>
+                <w:sz w:val="16"/>
+                <w:szCs w:val="16"/>
+                <w:lang w:val="fr-CH" w:eastAsia="ja-JP"/>
+              </w:rPr>
+              <w:t xml:space="preserve">='340041795924770' ORDER BY </w:t>
+            </w:r>
+            <w:proofErr w:type="spellStart"/>
+            <w:r>
+              <w:rPr>
+                <w:rFonts w:ascii="Courier New" w:eastAsia="MS Mincho" w:hAnsi="Courier New" w:cs="Courier New"/>
+                <w:sz w:val="16"/>
+                <w:szCs w:val="16"/>
+                <w:lang w:val="fr-CH" w:eastAsia="ja-JP"/>
+              </w:rPr>
+              <w:t>keyset</w:t>
+            </w:r>
+            <w:proofErr w:type="spellEnd"/>
+            <w:r>
+              <w:rPr>
+                <w:rFonts w:ascii="Courier New" w:eastAsia="MS Mincho" w:hAnsi="Courier New" w:cs="Courier New"/>
+                <w:sz w:val="16"/>
+                <w:szCs w:val="16"/>
+                <w:lang w:val="fr-CH" w:eastAsia="ja-JP"/>
+              </w:rPr>
+              <w:t>;</w:t>
             </w:r>
           </w:p>
         </w:tc>
@@ -9434,7 +11174,115 @@
                 <w:szCs w:val="18"/>
                 <w:lang w:val="it-CH"/>
               </w:rPr>
-              <w:t>Keys visible in the DB (OtaCardKey) but not visible in the GUI (Card details)</w:t>
+              <w:t xml:space="preserve">Keys </w:t>
+            </w:r>
+            <w:proofErr w:type="spellStart"/>
+            <w:r>
+              <w:rPr>
+                <w:sz w:val="18"/>
+                <w:szCs w:val="18"/>
+                <w:lang w:val="it-CH"/>
+              </w:rPr>
+              <w:t>visible</w:t>
+            </w:r>
+            <w:proofErr w:type="spellEnd"/>
+            <w:r>
+              <w:rPr>
+                <w:sz w:val="18"/>
+                <w:szCs w:val="18"/>
+                <w:lang w:val="it-CH"/>
+              </w:rPr>
+              <w:t xml:space="preserve"> in the DB (</w:t>
+            </w:r>
+            <w:proofErr w:type="spellStart"/>
+            <w:r>
+              <w:rPr>
+                <w:sz w:val="18"/>
+                <w:szCs w:val="18"/>
+                <w:lang w:val="it-CH"/>
+              </w:rPr>
+              <w:t>OtaCardKey</w:t>
+            </w:r>
+            <w:proofErr w:type="spellEnd"/>
+            <w:r>
+              <w:rPr>
+                <w:sz w:val="18"/>
+                <w:szCs w:val="18"/>
+                <w:lang w:val="it-CH"/>
+              </w:rPr>
+              <w:t xml:space="preserve">) </w:t>
+            </w:r>
+            <w:proofErr w:type="spellStart"/>
+            <w:r>
+              <w:rPr>
+                <w:sz w:val="18"/>
+                <w:szCs w:val="18"/>
+                <w:lang w:val="it-CH"/>
+              </w:rPr>
+              <w:t>but</w:t>
+            </w:r>
+            <w:proofErr w:type="spellEnd"/>
+            <w:r>
+              <w:rPr>
+                <w:sz w:val="18"/>
+                <w:szCs w:val="18"/>
+                <w:lang w:val="it-CH"/>
+              </w:rPr>
+              <w:t xml:space="preserve"> </w:t>
+            </w:r>
+            <w:proofErr w:type="spellStart"/>
+            <w:r>
+              <w:rPr>
+                <w:sz w:val="18"/>
+                <w:szCs w:val="18"/>
+                <w:lang w:val="it-CH"/>
+              </w:rPr>
+              <w:t>not</w:t>
+            </w:r>
+            <w:proofErr w:type="spellEnd"/>
+            <w:r>
+              <w:rPr>
+                <w:sz w:val="18"/>
+                <w:szCs w:val="18"/>
+                <w:lang w:val="it-CH"/>
+              </w:rPr>
+              <w:t xml:space="preserve"> </w:t>
+            </w:r>
+            <w:proofErr w:type="spellStart"/>
+            <w:r>
+              <w:rPr>
+                <w:sz w:val="18"/>
+                <w:szCs w:val="18"/>
+                <w:lang w:val="it-CH"/>
+              </w:rPr>
+              <w:t>visible</w:t>
+            </w:r>
+            <w:proofErr w:type="spellEnd"/>
+            <w:r>
+              <w:rPr>
+                <w:sz w:val="18"/>
+                <w:szCs w:val="18"/>
+                <w:lang w:val="it-CH"/>
+              </w:rPr>
+              <w:t xml:space="preserve"> in the GUI (Card </w:t>
+            </w:r>
+            <w:proofErr w:type="spellStart"/>
+            <w:r>
+              <w:rPr>
+                <w:sz w:val="18"/>
+                <w:szCs w:val="18"/>
+                <w:lang w:val="it-CH"/>
+              </w:rPr>
+              <w:t>details</w:t>
+            </w:r>
+            <w:proofErr w:type="spellEnd"/>
+            <w:r>
+              <w:rPr>
+                <w:sz w:val="18"/>
+                <w:szCs w:val="18"/>
+                <w:lang w:val="it-CH"/>
+              </w:rPr>
+              <w:t>)</w:t>
             </w:r>
           </w:p>
         </w:tc>
@@ -9518,13 +11366,21 @@
         <w:t>.</w:t>
       </w:r>
       <w:r>
-        <w:t xml:space="preserve"> 1.7) (ad esempio Gan</w:t>
+        <w:t xml:space="preserve"> 1.7) (ad esempio </w:t>
+      </w:r>
+      <w:proofErr w:type="spellStart"/>
+      <w:r>
+        <w:t>Gan</w:t>
       </w:r>
       <w:r>
         <w:t>t</w:t>
       </w:r>
       <w:r>
-        <w:t>t consuntivo).</w:t>
+        <w:t>t</w:t>
+      </w:r>
+      <w:proofErr w:type="spellEnd"/>
+      <w:r>
+        <w:t xml:space="preserve"> consuntivo).</w:t>
       </w:r>
     </w:p>
     <w:p>
@@ -9692,12 +11548,21 @@
             <w:pPr>
               <w:jc w:val="both"/>
             </w:pPr>
+            <w:proofErr w:type="spellStart"/>
             <w:r>
               <w:rPr>
                 <w:b/>
                 <w:bCs/>
               </w:rPr>
-              <w:t>Asynchronous JavaScript And XML</w:t>
+              <w:t>Asynchronous</w:t>
+            </w:r>
+            <w:proofErr w:type="spellEnd"/>
+            <w:r>
+              <w:rPr>
+                <w:b/>
+                <w:bCs/>
+              </w:rPr>
+              <w:t xml:space="preserve"> JavaScript And XML</w:t>
             </w:r>
             <w:r>
               <w:t>: una tecnica che permette di eseguire richieste ed ottenere dati da una pagina web in modo asincrono</w:t>
@@ -9731,13 +11596,31 @@
                 <w:bCs/>
               </w:rPr>
             </w:pPr>
+            <w:proofErr w:type="spellStart"/>
             <w:r>
               <w:rPr>
                 <w:b/>
                 <w:bCs/>
               </w:rPr>
-              <w:t>Cascading Style Sheets</w:t>
-            </w:r>
+              <w:t>Cascading</w:t>
+            </w:r>
+            <w:proofErr w:type="spellEnd"/>
+            <w:r>
+              <w:rPr>
+                <w:b/>
+                <w:bCs/>
+              </w:rPr>
+              <w:t xml:space="preserve"> Style </w:t>
+            </w:r>
+            <w:proofErr w:type="spellStart"/>
+            <w:r>
+              <w:rPr>
+                <w:b/>
+                <w:bCs/>
+              </w:rPr>
+              <w:t>Sheets</w:t>
+            </w:r>
+            <w:proofErr w:type="spellEnd"/>
             <w:r>
               <w:t>: linguaggio che permette di definire il layout e la grafica di una pagina web</w:t>
             </w:r>
@@ -9892,8 +11775,13 @@
           <w:numId w:val="8"/>
         </w:numPr>
       </w:pPr>
-      <w:r>
-        <w:t>ev. Numero di edizione,</w:t>
+      <w:proofErr w:type="spellStart"/>
+      <w:r>
+        <w:t>ev</w:t>
+      </w:r>
+      <w:proofErr w:type="spellEnd"/>
+      <w:r>
+        <w:t>. Numero di edizione,</w:t>
       </w:r>
     </w:p>
     <w:p>
@@ -9962,7 +11850,15 @@
         </w:numPr>
       </w:pPr>
       <w:r>
-        <w:t>URL del sito (se troppo lungo solo dominio, evt completo nel diario),</w:t>
+        <w:t xml:space="preserve">URL del sito (se troppo lungo solo dominio, </w:t>
+      </w:r>
+      <w:proofErr w:type="spellStart"/>
+      <w:r>
+        <w:t>evt</w:t>
+      </w:r>
+      <w:proofErr w:type="spellEnd"/>
+      <w:r>
+        <w:t xml:space="preserve"> completo nel diario),</w:t>
       </w:r>
     </w:p>
     <w:p>
@@ -10124,11 +12020,16 @@
         </w:numPr>
       </w:pPr>
       <w:r>
-        <w:t>Mandato e/o Qd</w:t>
+        <w:t xml:space="preserve">Mandato e/o </w:t>
+      </w:r>
+      <w:proofErr w:type="spellStart"/>
+      <w:r>
+        <w:t>Qd</w:t>
       </w:r>
       <w:r>
         <w:t>C</w:t>
       </w:r>
+      <w:proofErr w:type="spellEnd"/>
     </w:p>
     <w:p>
       <w:pPr>
@@ -10280,8 +12181,13 @@
           <w:tcW w:w="7390" w:type="dxa"/>
         </w:tcPr>
         <w:p>
+          <w:proofErr w:type="spellStart"/>
           <w:r>
-            <w:t>Slime and Guns</w:t>
+            <w:t>Slime</w:t>
+          </w:r>
+          <w:proofErr w:type="spellEnd"/>
+          <w:r>
+            <w:t xml:space="preserve"> and Guns</w:t>
           </w:r>
         </w:p>
       </w:tc>
@@ -10331,8 +12237,30 @@
             <w:rPr>
               <w:lang w:val="de-CH"/>
             </w:rPr>
-            <w:t>Huynh Anh Nguyen, Sofia Niederhauser, Lukas Moro, Alexander Mascaro</w:t>
+            <w:t xml:space="preserve">Huynh </w:t>
           </w:r>
+          <w:proofErr w:type="spellStart"/>
+          <w:r>
+            <w:rPr>
+              <w:lang w:val="de-CH"/>
+            </w:rPr>
+            <w:t>Anh</w:t>
+          </w:r>
+          <w:proofErr w:type="spellEnd"/>
+          <w:r>
+            <w:rPr>
+              <w:lang w:val="de-CH"/>
+            </w:rPr>
+            <w:t xml:space="preserve"> Nguyen, Sofia Niederhauser, Lukas Moro, Alexander </w:t>
+          </w:r>
+          <w:proofErr w:type="spellStart"/>
+          <w:r>
+            <w:rPr>
+              <w:lang w:val="de-CH"/>
+            </w:rPr>
+            <w:t>Mascaro</w:t>
+          </w:r>
+          <w:proofErr w:type="spellEnd"/>
         </w:p>
       </w:tc>
     </w:tr>
@@ -10790,6 +12718,7 @@
               <w:szCs w:val="24"/>
             </w:rPr>
           </w:pPr>
+          <w:proofErr w:type="spellStart"/>
           <w:r>
             <w:rPr>
               <w:rFonts w:cs="Arial"/>
@@ -10797,7 +12726,17 @@
               <w:sz w:val="24"/>
               <w:szCs w:val="24"/>
             </w:rPr>
-            <w:t>Slime And Guns</w:t>
+            <w:t>Slime</w:t>
+          </w:r>
+          <w:proofErr w:type="spellEnd"/>
+          <w:r>
+            <w:rPr>
+              <w:rFonts w:cs="Arial"/>
+              <w:b/>
+              <w:sz w:val="24"/>
+              <w:szCs w:val="24"/>
+            </w:rPr>
+            <w:t xml:space="preserve"> And Guns</w:t>
           </w:r>
         </w:p>
       </w:tc>

</xml_diff>